<commit_message>
Skyline: Slight tweaks to Skyline Targeted Method Editing.docx - Japanese figures in outgoing/Skyline Targeted Method Editing/Refinement_ja.docx - Chinese figures in outgoing/Skyline Targeted Method Editing/Refinement_zh-CHS.docx
</commit_message>
<xml_diff>
--- a/pwiz_tools/Skyline/Documentation/Tutorials/Skyline Targeted Method Editing.docx
+++ b/pwiz_tools/Skyline/Documentation/Tutorials/Skyline Targeted Method Editing.docx
@@ -2639,35 +2639,30 @@
     </w:p>
     <w:p>
       <w:r>
-        <w:br w:type="page"/>
-      </w:r>
-    </w:p>
-    <w:p>
-      <w:r>
+        <w:t xml:space="preserve">The </w:t>
+      </w:r>
+      <w:r>
+        <w:rPr>
+          <w:b/>
+        </w:rPr>
+        <w:t>Transition Settings</w:t>
+      </w:r>
+      <w:r>
+        <w:t xml:space="preserve"> form should look like</w:t>
+      </w:r>
+      <w:r>
+        <w:t xml:space="preserve"> this</w:t>
+      </w:r>
+      <w:r>
+        <w:t>:</w:t>
+      </w:r>
+    </w:p>
+    <w:p>
+      <w:r>
+        <w:rPr>
+          <w:noProof/>
+        </w:rPr>
         <w:lastRenderedPageBreak/>
-        <w:t xml:space="preserve">The </w:t>
-      </w:r>
-      <w:r>
-        <w:rPr>
-          <w:b/>
-        </w:rPr>
-        <w:t>Transition Settings</w:t>
-      </w:r>
-      <w:r>
-        <w:t xml:space="preserve"> form should look like</w:t>
-      </w:r>
-      <w:r>
-        <w:t xml:space="preserve"> this</w:t>
-      </w:r>
-      <w:r>
-        <w:t>:</w:t>
-      </w:r>
-    </w:p>
-    <w:p>
-      <w:r>
-        <w:rPr>
-          <w:noProof/>
-        </w:rPr>
         <w:drawing>
           <wp:inline distT="0" distB="0" distL="0" distR="0" wp14:anchorId="5346D60B" wp14:editId="5F8E3BCF">
             <wp:extent cx="3781425" cy="5734050"/>
@@ -2954,10 +2949,7 @@
         <w:t xml:space="preserve">library contains only a charge 3 </w:t>
       </w:r>
       <w:r>
-        <w:t>peptide</w:t>
-      </w:r>
-      <w:r>
-        <w:t>-</w:t>
+        <w:t>peptide-</w:t>
       </w:r>
       <w:r>
         <w:t>spectrum match, while the library clearly does not contain a charge 3 spectrum for the VDIIANDQGNR peptide.  The library peptide settings still direct Skyline to choose</w:t>
@@ -4844,12 +4836,6 @@
     </w:p>
     <w:p>
       <w:r>
-        <w:br w:type="page"/>
-      </w:r>
-    </w:p>
-    <w:p>
-      <w:r>
-        <w:lastRenderedPageBreak/>
         <w:t>This spectrum shows only 1 matching y-ion and 1 matching b-ion, and looks like:</w:t>
       </w:r>
     </w:p>
@@ -5025,6 +5011,7 @@
     </w:p>
     <w:p>
       <w:r>
+        <w:lastRenderedPageBreak/>
         <w:t xml:space="preserve">The status bar </w:t>
       </w:r>
       <w:r>
@@ -5119,7 +5106,6 @@
     </w:p>
     <w:p>
       <w:r>
-        <w:lastRenderedPageBreak/>
         <w:t xml:space="preserve">Skyline does, however, offer a form for inspecting </w:t>
       </w:r>
       <w:r>
@@ -5321,6 +5307,7 @@
         </w:numPr>
       </w:pPr>
       <w:r>
+        <w:lastRenderedPageBreak/>
         <w:t xml:space="preserve">Click the </w:t>
       </w:r>
       <w:r>
@@ -5399,11 +5386,7 @@
         <w:t xml:space="preserve">to </w:t>
       </w:r>
       <w:r>
-        <w:t xml:space="preserve">change the name of a peptide list by typing over the existing name.  In this section, you will be </w:t>
-      </w:r>
-      <w:r>
-        <w:lastRenderedPageBreak/>
-        <w:t>introduced to a few more direct document editing features that allow you to quickly modify the proteins, peptides, precursors and transitions you wish to measure.</w:t>
+        <w:t>change the name of a peptide list by typing over the existing name.  In this section, you will be introduced to a few more direct document editing features that allow you to quickly modify the proteins, peptides, precursors and transitions you wish to measure.</w:t>
       </w:r>
     </w:p>
     <w:p>
@@ -5593,6 +5576,7 @@
         <w:rPr>
           <w:noProof/>
         </w:rPr>
+        <w:lastRenderedPageBreak/>
         <w:drawing>
           <wp:inline distT="0" distB="0" distL="0" distR="0" wp14:anchorId="37FF9330" wp14:editId="72F70261">
             <wp:extent cx="5934075" cy="1504950"/>
@@ -5737,7 +5721,6 @@
         </w:numPr>
       </w:pPr>
       <w:r>
-        <w:lastRenderedPageBreak/>
         <w:t xml:space="preserve">Press the </w:t>
       </w:r>
       <w:r>
@@ -5875,6 +5858,7 @@
         <w:t xml:space="preserve">list that is initially filtered, and shows only the set of peptides it has already added to the document.  You could uncheck any of these to have the same effect as using the </w:t>
       </w:r>
       <w:r>
+        <w:lastRenderedPageBreak/>
         <w:t>Delete</w:t>
       </w:r>
       <w:r>
@@ -5973,7 +5957,6 @@
         </w:numPr>
       </w:pPr>
       <w:r>
-        <w:lastRenderedPageBreak/>
         <w:t xml:space="preserve">Press the </w:t>
       </w:r>
       <w:r>
@@ -6161,6 +6144,7 @@
     </w:p>
     <w:p>
       <w:r>
+        <w:lastRenderedPageBreak/>
         <w:t>The pick-list should now look like</w:t>
       </w:r>
       <w:r>
@@ -6238,25 +6222,9 @@
     </w:p>
     <w:p>
       <w:pPr>
-        <w:rPr>
-          <w:rFonts w:asciiTheme="majorHAnsi" w:eastAsiaTheme="majorEastAsia" w:hAnsiTheme="majorHAnsi" w:cstheme="majorBidi"/>
-          <w:b/>
-          <w:bCs/>
-          <w:color w:val="4F81BD" w:themeColor="accent1"/>
-          <w:sz w:val="26"/>
-          <w:szCs w:val="26"/>
-        </w:rPr>
-      </w:pPr>
-      <w:r>
-        <w:br w:type="page"/>
-      </w:r>
-    </w:p>
-    <w:p>
-      <w:pPr>
         <w:pStyle w:val="Heading2"/>
       </w:pPr>
       <w:r>
-        <w:lastRenderedPageBreak/>
         <w:t>Bigger Picture</w:t>
       </w:r>
     </w:p>
@@ -6324,6 +6292,7 @@
         <w:rPr>
           <w:noProof/>
         </w:rPr>
+        <w:lastRenderedPageBreak/>
         <w:drawing>
           <wp:inline distT="0" distB="0" distL="0" distR="0" wp14:anchorId="7CB5A545" wp14:editId="5F924D10">
             <wp:extent cx="2800350" cy="3524250"/>
@@ -6397,100 +6366,492 @@
         <w:pStyle w:val="Heading1"/>
       </w:pPr>
       <w:r>
+        <w:t>Preparing to Measure</w:t>
+      </w:r>
+    </w:p>
+    <w:p>
+      <w:r>
+        <w:t>Of course</w:t>
+      </w:r>
+      <w:r>
+        <w:t>,</w:t>
+      </w:r>
+      <w:r>
+        <w:t xml:space="preserve"> the end goal of all this document editing is to attempt to measure the peptides in the document on a mass spectrometer.  But, first you need to decide which mass spectrometer.  Skyline exports transition lists for </w:t>
+      </w:r>
+      <w:r>
+        <w:t xml:space="preserve">triple quadrupole </w:t>
+      </w:r>
+      <w:r>
+        <w:t xml:space="preserve">instruments from </w:t>
+      </w:r>
+      <w:r>
+        <w:t xml:space="preserve">five </w:t>
+      </w:r>
+      <w:r>
+        <w:t xml:space="preserve">manufacturers: Agilent, </w:t>
+      </w:r>
+      <w:r>
+        <w:t>SCIEX, Shimadzu</w:t>
+      </w:r>
+      <w:r>
+        <w:t xml:space="preserve">, </w:t>
+      </w:r>
+      <w:proofErr w:type="spellStart"/>
+      <w:r>
+        <w:t>Thermo</w:t>
+      </w:r>
+      <w:proofErr w:type="spellEnd"/>
+      <w:r>
+        <w:t xml:space="preserve"> Scientific</w:t>
+      </w:r>
+      <w:r>
+        <w:t>,</w:t>
+      </w:r>
+      <w:r>
+        <w:t xml:space="preserve"> and Waters.  It can also </w:t>
+      </w:r>
+      <w:r>
+        <w:t xml:space="preserve">now </w:t>
+      </w:r>
+      <w:r>
+        <w:t>export native</w:t>
+      </w:r>
+      <w:r>
+        <w:t xml:space="preserve"> method files for </w:t>
+      </w:r>
+      <w:r>
+        <w:t>all of these, but some require instrument software and all require a method template to do this</w:t>
+      </w:r>
+      <w:r>
+        <w:t>.</w:t>
+      </w:r>
+    </w:p>
+    <w:p>
+      <w:r>
+        <w:t>For this tutorial, you will export only one transition list for a</w:t>
+      </w:r>
+      <w:r>
+        <w:t xml:space="preserve"> SCIEX</w:t>
+      </w:r>
+      <w:r>
+        <w:t xml:space="preserve"> Q </w:t>
+      </w:r>
+      <w:r>
+        <w:t>T</w:t>
+      </w:r>
+      <w:r>
+        <w:t>rap</w:t>
+      </w:r>
+      <w:r>
+        <w:t>.  Before you do, you should change some settings.  To prepare your document for exporting a Q T</w:t>
+      </w:r>
+      <w:r>
+        <w:t>rap</w:t>
+      </w:r>
+      <w:r>
+        <w:t xml:space="preserve"> transition list, do the following:</w:t>
+      </w:r>
+    </w:p>
+    <w:p>
+      <w:pPr>
+        <w:pStyle w:val="ListParagraph"/>
+        <w:numPr>
+          <w:ilvl w:val="0"/>
+          <w:numId w:val="23"/>
+        </w:numPr>
+      </w:pPr>
+      <w:r>
+        <w:t xml:space="preserve">On the </w:t>
+      </w:r>
+      <w:r>
+        <w:rPr>
+          <w:b/>
+        </w:rPr>
+        <w:t>Settings</w:t>
+      </w:r>
+      <w:r>
+        <w:t xml:space="preserve"> menu, click</w:t>
+      </w:r>
+      <w:r>
+        <w:t xml:space="preserve"> </w:t>
+      </w:r>
+      <w:r>
+        <w:rPr>
+          <w:b/>
+        </w:rPr>
+        <w:t>Transition Settings</w:t>
+      </w:r>
+      <w:r>
+        <w:t>.</w:t>
+      </w:r>
+    </w:p>
+    <w:p>
+      <w:pPr>
+        <w:pStyle w:val="ListParagraph"/>
+        <w:numPr>
+          <w:ilvl w:val="0"/>
+          <w:numId w:val="23"/>
+        </w:numPr>
+      </w:pPr>
+      <w:r>
+        <w:t xml:space="preserve">Click the </w:t>
+      </w:r>
+      <w:r>
+        <w:rPr>
+          <w:b/>
+        </w:rPr>
+        <w:t>Prediction</w:t>
+      </w:r>
+      <w:r>
+        <w:t xml:space="preserve"> tab.</w:t>
+      </w:r>
+    </w:p>
+    <w:p>
+      <w:pPr>
+        <w:pStyle w:val="ListParagraph"/>
+        <w:numPr>
+          <w:ilvl w:val="0"/>
+          <w:numId w:val="23"/>
+        </w:numPr>
+      </w:pPr>
+      <w:r>
+        <w:t xml:space="preserve">From the </w:t>
+      </w:r>
+      <w:r>
+        <w:rPr>
+          <w:b/>
+        </w:rPr>
+        <w:t>Collision energy</w:t>
+      </w:r>
+      <w:r>
+        <w:t xml:space="preserve"> drop-list, c</w:t>
+      </w:r>
+      <w:r>
+        <w:t xml:space="preserve">hoose </w:t>
+      </w:r>
+      <w:r>
+        <w:t>“</w:t>
+      </w:r>
+      <w:r>
+        <w:t>SCIEX</w:t>
+      </w:r>
+      <w:r>
+        <w:t>”</w:t>
+      </w:r>
+      <w:r>
+        <w:t>.</w:t>
+      </w:r>
+    </w:p>
+    <w:p>
+      <w:pPr>
+        <w:pStyle w:val="ListParagraph"/>
+        <w:numPr>
+          <w:ilvl w:val="0"/>
+          <w:numId w:val="23"/>
+        </w:numPr>
+      </w:pPr>
+      <w:r>
+        <w:t xml:space="preserve">Prom the </w:t>
+      </w:r>
+      <w:proofErr w:type="spellStart"/>
+      <w:r>
+        <w:rPr>
+          <w:b/>
+        </w:rPr>
+        <w:t>Declustering</w:t>
+      </w:r>
+      <w:proofErr w:type="spellEnd"/>
+      <w:r>
+        <w:rPr>
+          <w:b/>
+        </w:rPr>
+        <w:t xml:space="preserve"> potential</w:t>
+      </w:r>
+      <w:r>
+        <w:t xml:space="preserve"> drop-list, c</w:t>
+      </w:r>
+      <w:r>
+        <w:t>hoose</w:t>
+      </w:r>
+      <w:r>
+        <w:t xml:space="preserve"> “SCIEX</w:t>
+      </w:r>
+      <w:r>
+        <w:t>”</w:t>
+      </w:r>
+      <w:r>
+        <w:t>.</w:t>
+      </w:r>
+    </w:p>
+    <w:p>
+      <w:pPr>
+        <w:pStyle w:val="ListParagraph"/>
+        <w:numPr>
+          <w:ilvl w:val="0"/>
+          <w:numId w:val="23"/>
+        </w:numPr>
+      </w:pPr>
+      <w:r>
         <w:lastRenderedPageBreak/>
-        <w:t>Preparing to Measure</w:t>
-      </w:r>
-    </w:p>
-    <w:p>
-      <w:r>
-        <w:t>Of course</w:t>
-      </w:r>
-      <w:r>
-        <w:t>,</w:t>
-      </w:r>
-      <w:r>
-        <w:t xml:space="preserve"> the end goal of all this document editing is to attempt to measure the peptides in the document on a mass spectrometer.  But, first you need to decide which mass spectrometer.  Skyline exports transition lists for </w:t>
-      </w:r>
-      <w:r>
-        <w:t xml:space="preserve">triple quadrupole </w:t>
-      </w:r>
-      <w:r>
-        <w:t xml:space="preserve">instruments from </w:t>
-      </w:r>
-      <w:r>
-        <w:t xml:space="preserve">five </w:t>
-      </w:r>
-      <w:r>
-        <w:t xml:space="preserve">manufacturers: Agilent, </w:t>
-      </w:r>
-      <w:r>
-        <w:t>SCIEX, Shimadzu</w:t>
-      </w:r>
-      <w:r>
-        <w:t xml:space="preserve">, </w:t>
+        <w:t xml:space="preserve">Click the </w:t>
+      </w:r>
+      <w:r>
+        <w:rPr>
+          <w:b/>
+        </w:rPr>
+        <w:t>Instrument</w:t>
+      </w:r>
+      <w:r>
+        <w:t xml:space="preserve"> tab.</w:t>
+      </w:r>
+    </w:p>
+    <w:p>
+      <w:pPr>
+        <w:pStyle w:val="ListParagraph"/>
+        <w:numPr>
+          <w:ilvl w:val="0"/>
+          <w:numId w:val="23"/>
+        </w:numPr>
+      </w:pPr>
+      <w:r>
+        <w:t xml:space="preserve">Change the </w:t>
+      </w:r>
+      <w:r>
+        <w:rPr>
+          <w:b/>
+        </w:rPr>
+        <w:t xml:space="preserve">Max </w:t>
+      </w:r>
+      <w:r>
+        <w:rPr>
+          <w:b/>
+          <w:iCs/>
+        </w:rPr>
+        <w:t>m/z</w:t>
+      </w:r>
+      <w:r>
+        <w:t xml:space="preserve"> field to </w:t>
+      </w:r>
+      <w:r>
+        <w:t>“</w:t>
+      </w:r>
+      <w:r>
+        <w:t>1800</w:t>
+      </w:r>
+      <w:r>
+        <w:t>”</w:t>
+      </w:r>
+      <w:r>
+        <w:t>.</w:t>
+      </w:r>
+    </w:p>
+    <w:p>
+      <w:pPr>
+        <w:pStyle w:val="ListParagraph"/>
+        <w:numPr>
+          <w:ilvl w:val="0"/>
+          <w:numId w:val="23"/>
+        </w:numPr>
+      </w:pPr>
+      <w:r>
+        <w:t xml:space="preserve">Click the </w:t>
+      </w:r>
+      <w:r>
+        <w:rPr>
+          <w:b/>
+        </w:rPr>
+        <w:t>OK</w:t>
+      </w:r>
+      <w:r>
+        <w:t xml:space="preserve"> button.</w:t>
+      </w:r>
+    </w:p>
+    <w:p>
+      <w:r>
+        <w:t xml:space="preserve">Before exporting your first transition list, </w:t>
+      </w:r>
+      <w:r>
+        <w:t xml:space="preserve">first save your document to the </w:t>
       </w:r>
       <w:proofErr w:type="spellStart"/>
       <w:r>
-        <w:t>Thermo</w:t>
+        <w:t>MethodEdit</w:t>
       </w:r>
       <w:proofErr w:type="spellEnd"/>
       <w:r>
-        <w:t xml:space="preserve"> Scientific</w:t>
-      </w:r>
-      <w:r>
-        <w:t>,</w:t>
-      </w:r>
-      <w:r>
-        <w:t xml:space="preserve"> and Waters.  It can also </w:t>
-      </w:r>
-      <w:r>
-        <w:t xml:space="preserve">now </w:t>
-      </w:r>
-      <w:r>
-        <w:t>export native</w:t>
-      </w:r>
-      <w:r>
-        <w:t xml:space="preserve"> method files for </w:t>
-      </w:r>
-      <w:r>
-        <w:t>all of these, but some require instrument software and all require a method template to do this</w:t>
+        <w:t xml:space="preserve"> folder by doing the following:</w:t>
+      </w:r>
+    </w:p>
+    <w:p>
+      <w:pPr>
+        <w:pStyle w:val="ListParagraph"/>
+        <w:numPr>
+          <w:ilvl w:val="0"/>
+          <w:numId w:val="26"/>
+        </w:numPr>
+      </w:pPr>
+      <w:r>
+        <w:t xml:space="preserve">On the </w:t>
+      </w:r>
+      <w:r>
+        <w:rPr>
+          <w:b/>
+        </w:rPr>
+        <w:t>File</w:t>
+      </w:r>
+      <w:r>
+        <w:t xml:space="preserve"> menu, click</w:t>
+      </w:r>
+      <w:r>
+        <w:t xml:space="preserve"> </w:t>
+      </w:r>
+      <w:proofErr w:type="gramStart"/>
+      <w:r>
+        <w:rPr>
+          <w:b/>
+        </w:rPr>
+        <w:t>Save</w:t>
+      </w:r>
+      <w:proofErr w:type="gramEnd"/>
+      <w:r>
+        <w:t xml:space="preserve"> (ctrl-S).</w:t>
+      </w:r>
+    </w:p>
+    <w:p>
+      <w:pPr>
+        <w:pStyle w:val="ListParagraph"/>
+        <w:numPr>
+          <w:ilvl w:val="0"/>
+          <w:numId w:val="26"/>
+        </w:numPr>
+      </w:pPr>
+      <w:r>
+        <w:t xml:space="preserve">Navigate to the </w:t>
+      </w:r>
+      <w:proofErr w:type="spellStart"/>
+      <w:r>
+        <w:t>MethodEdit</w:t>
+      </w:r>
+      <w:proofErr w:type="spellEnd"/>
+      <w:r>
+        <w:t xml:space="preserve"> folder.</w:t>
+      </w:r>
+    </w:p>
+    <w:p>
+      <w:pPr>
+        <w:pStyle w:val="ListParagraph"/>
+        <w:numPr>
+          <w:ilvl w:val="0"/>
+          <w:numId w:val="26"/>
+        </w:numPr>
+      </w:pPr>
+      <w:r>
+        <w:t xml:space="preserve">In the </w:t>
+      </w:r>
+      <w:r>
+        <w:rPr>
+          <w:b/>
+        </w:rPr>
+        <w:t>File name</w:t>
+      </w:r>
+      <w:r>
+        <w:t xml:space="preserve"> field, e</w:t>
+      </w:r>
+      <w:r>
+        <w:t xml:space="preserve">nter </w:t>
+      </w:r>
+      <w:r>
+        <w:t>“</w:t>
+      </w:r>
+      <w:proofErr w:type="spellStart"/>
+      <w:r>
+        <w:t>MethodEdit</w:t>
+      </w:r>
+      <w:r>
+        <w:t>Tutorial</w:t>
+      </w:r>
+      <w:proofErr w:type="spellEnd"/>
+      <w:r>
+        <w:t>”</w:t>
       </w:r>
       <w:r>
         <w:t>.</w:t>
       </w:r>
     </w:p>
     <w:p>
-      <w:r>
-        <w:t>For this tutorial, you will export only one transition list for a</w:t>
-      </w:r>
-      <w:r>
-        <w:t xml:space="preserve"> SCIEX</w:t>
-      </w:r>
-      <w:r>
-        <w:t xml:space="preserve"> Q </w:t>
-      </w:r>
-      <w:r>
-        <w:t>T</w:t>
-      </w:r>
-      <w:r>
-        <w:t>rap</w:t>
-      </w:r>
-      <w:r>
-        <w:t>.  Before you do, you should change some settings.  To prepare your document for exporting a Q T</w:t>
-      </w:r>
-      <w:r>
-        <w:t>rap</w:t>
-      </w:r>
-      <w:r>
-        <w:t xml:space="preserve"> transition list, do the following:</w:t>
-      </w:r>
-    </w:p>
-    <w:p>
-      <w:pPr>
-        <w:pStyle w:val="ListParagraph"/>
-        <w:numPr>
-          <w:ilvl w:val="0"/>
-          <w:numId w:val="23"/>
+      <w:pPr>
+        <w:pStyle w:val="ListParagraph"/>
+        <w:numPr>
+          <w:ilvl w:val="0"/>
+          <w:numId w:val="26"/>
+        </w:numPr>
+      </w:pPr>
+      <w:r>
+        <w:t xml:space="preserve">Click the </w:t>
+      </w:r>
+      <w:r>
+        <w:rPr>
+          <w:b/>
+        </w:rPr>
+        <w:t>Save</w:t>
+      </w:r>
+      <w:r>
+        <w:t xml:space="preserve"> button.</w:t>
+      </w:r>
+    </w:p>
+    <w:p>
+      <w:r>
+        <w:t xml:space="preserve">Next, </w:t>
+      </w:r>
+      <w:r>
+        <w:t xml:space="preserve">you should note that the document created in this tutorial contains 355 transitions.  If you already had accurate measurements of when these peptides elute </w:t>
+      </w:r>
+      <w:r>
+        <w:t>with</w:t>
+      </w:r>
+      <w:r>
+        <w:t xml:space="preserve"> the column you will be using, you might be able to schedule them all in a single method, so that each is measured for only a small window of time.  Since you do not yet have these measurements, however, you will first need to measure over the entire gradient, dividing the measurements into </w:t>
+      </w:r>
+      <w:r>
+        <w:t xml:space="preserve">groups </w:t>
+      </w:r>
+      <w:r>
+        <w:t>that can be measured throughout the entire gradient for a run</w:t>
+      </w:r>
+      <w:r>
+        <w:t>.</w:t>
+      </w:r>
+      <w:r>
+        <w:t xml:space="preserve"> The appropriate number to use will vary depending on the speed and sensitivity of the instrument.</w:t>
+      </w:r>
+      <w:r>
+        <w:t xml:space="preserve"> The number can be many hundreds with modern triple quadrupole instruments, but this tutorial was originally written for a SCIEX 4000 Q Trap on which 75 was thought to be appropriate.</w:t>
+      </w:r>
+    </w:p>
+    <w:p>
+      <w:r>
+        <w:t>With this information,</w:t>
+      </w:r>
+      <w:r>
+        <w:t xml:space="preserve"> you are ready to export a transition list for the </w:t>
+      </w:r>
+      <w:r>
+        <w:t>SCIEX</w:t>
+      </w:r>
+      <w:r>
+        <w:t xml:space="preserve"> 4000 Q Trap.</w:t>
+      </w:r>
+      <w:r>
+        <w:t xml:space="preserve">  To do so, perform the following steps:</w:t>
+      </w:r>
+    </w:p>
+    <w:p>
+      <w:pPr>
+        <w:pStyle w:val="ListParagraph"/>
+        <w:numPr>
+          <w:ilvl w:val="0"/>
+          <w:numId w:val="24"/>
         </w:numPr>
       </w:pPr>
       <w:r>
@@ -6500,10 +6861,19 @@
         <w:rPr>
           <w:b/>
         </w:rPr>
-        <w:t>Settings</w:t>
-      </w:r>
-      <w:r>
-        <w:t xml:space="preserve"> menu, click</w:t>
+        <w:t>File</w:t>
+      </w:r>
+      <w:r>
+        <w:t xml:space="preserve"> menu, choose </w:t>
+      </w:r>
+      <w:r>
+        <w:rPr>
+          <w:b/>
+        </w:rPr>
+        <w:t>Export</w:t>
+      </w:r>
+      <w:r>
+        <w:t>, and then click</w:t>
       </w:r>
       <w:r>
         <w:t xml:space="preserve"> </w:t>
@@ -6512,7 +6882,7 @@
         <w:rPr>
           <w:b/>
         </w:rPr>
-        <w:t>Transition Settings</w:t>
+        <w:t>Transition List</w:t>
       </w:r>
       <w:r>
         <w:t>.</w:t>
@@ -6523,7 +6893,7 @@
         <w:pStyle w:val="ListParagraph"/>
         <w:numPr>
           <w:ilvl w:val="0"/>
-          <w:numId w:val="23"/>
+          <w:numId w:val="24"/>
         </w:numPr>
       </w:pPr>
       <w:r>
@@ -6533,40 +6903,61 @@
         <w:rPr>
           <w:b/>
         </w:rPr>
-        <w:t>Prediction</w:t>
-      </w:r>
-      <w:r>
-        <w:t xml:space="preserve"> tab.</w:t>
-      </w:r>
-    </w:p>
-    <w:p>
-      <w:pPr>
-        <w:pStyle w:val="ListParagraph"/>
-        <w:numPr>
-          <w:ilvl w:val="0"/>
-          <w:numId w:val="23"/>
-        </w:numPr>
-      </w:pPr>
-      <w:r>
-        <w:t xml:space="preserve">From the </w:t>
-      </w:r>
-      <w:r>
-        <w:rPr>
-          <w:b/>
-        </w:rPr>
-        <w:t>Collision energy</w:t>
-      </w:r>
-      <w:r>
-        <w:t xml:space="preserve"> drop-list, c</w:t>
-      </w:r>
-      <w:r>
-        <w:t xml:space="preserve">hoose </w:t>
+        <w:t>Multiple methods</w:t>
+      </w:r>
+      <w:r>
+        <w:t xml:space="preserve"> radio button.</w:t>
+      </w:r>
+    </w:p>
+    <w:p>
+      <w:pPr>
+        <w:pStyle w:val="ListParagraph"/>
+        <w:numPr>
+          <w:ilvl w:val="0"/>
+          <w:numId w:val="24"/>
+        </w:numPr>
+      </w:pPr>
+      <w:r>
+        <w:t xml:space="preserve">Check the </w:t>
+      </w:r>
+      <w:r>
+        <w:rPr>
+          <w:b/>
+        </w:rPr>
+        <w:t>Ignore proteins</w:t>
+      </w:r>
+      <w:r>
+        <w:t xml:space="preserve"> checkbox.</w:t>
+      </w:r>
+    </w:p>
+    <w:p>
+      <w:pPr>
+        <w:pStyle w:val="ListParagraph"/>
+        <w:numPr>
+          <w:ilvl w:val="0"/>
+          <w:numId w:val="24"/>
+        </w:numPr>
+      </w:pPr>
+      <w:r>
+        <w:t xml:space="preserve">In the </w:t>
+      </w:r>
+      <w:r>
+        <w:rPr>
+          <w:b/>
+        </w:rPr>
+        <w:t>Max transitions per sample injection</w:t>
+      </w:r>
+      <w:r>
+        <w:t xml:space="preserve"> field, e</w:t>
+      </w:r>
+      <w:r>
+        <w:t xml:space="preserve">nter </w:t>
       </w:r>
       <w:r>
         <w:t>“</w:t>
       </w:r>
       <w:r>
-        <w:t>SCIEX</w:t>
+        <w:t>75</w:t>
       </w:r>
       <w:r>
         <w:t>”</w:t>
@@ -6576,449 +6967,22 @@
       </w:r>
     </w:p>
     <w:p>
-      <w:pPr>
-        <w:pStyle w:val="ListParagraph"/>
-        <w:numPr>
-          <w:ilvl w:val="0"/>
-          <w:numId w:val="23"/>
-        </w:numPr>
-      </w:pPr>
-      <w:r>
-        <w:t xml:space="preserve">Prom the </w:t>
-      </w:r>
-      <w:proofErr w:type="spellStart"/>
-      <w:r>
-        <w:rPr>
-          <w:b/>
-        </w:rPr>
-        <w:t>Declustering</w:t>
-      </w:r>
-      <w:proofErr w:type="spellEnd"/>
-      <w:r>
-        <w:rPr>
-          <w:b/>
-        </w:rPr>
-        <w:t xml:space="preserve"> potential</w:t>
-      </w:r>
-      <w:r>
-        <w:t xml:space="preserve"> drop-list, c</w:t>
-      </w:r>
-      <w:r>
-        <w:t>hoose</w:t>
-      </w:r>
-      <w:r>
-        <w:t xml:space="preserve"> “SCIEX</w:t>
-      </w:r>
-      <w:r>
-        <w:t>”</w:t>
-      </w:r>
-      <w:r>
-        <w:t>.</w:t>
-      </w:r>
-    </w:p>
-    <w:p>
-      <w:pPr>
-        <w:pStyle w:val="ListParagraph"/>
-        <w:numPr>
-          <w:ilvl w:val="0"/>
-          <w:numId w:val="23"/>
-        </w:numPr>
-      </w:pPr>
-      <w:r>
-        <w:t xml:space="preserve">Click the </w:t>
-      </w:r>
-      <w:r>
-        <w:rPr>
-          <w:b/>
-        </w:rPr>
-        <w:t>Instrument</w:t>
-      </w:r>
-      <w:r>
-        <w:t xml:space="preserve"> tab.</w:t>
-      </w:r>
-    </w:p>
-    <w:p>
-      <w:pPr>
-        <w:pStyle w:val="ListParagraph"/>
-        <w:numPr>
-          <w:ilvl w:val="0"/>
-          <w:numId w:val="23"/>
-        </w:numPr>
-      </w:pPr>
-      <w:r>
-        <w:t xml:space="preserve">Change the </w:t>
-      </w:r>
-      <w:r>
-        <w:rPr>
-          <w:b/>
-        </w:rPr>
-        <w:t xml:space="preserve">Max </w:t>
-      </w:r>
-      <w:r>
-        <w:rPr>
-          <w:b/>
-          <w:iCs/>
-        </w:rPr>
-        <w:t>m/z</w:t>
-      </w:r>
-      <w:r>
-        <w:t xml:space="preserve"> field to </w:t>
-      </w:r>
-      <w:r>
-        <w:t>“</w:t>
-      </w:r>
-      <w:r>
-        <w:t>1800</w:t>
-      </w:r>
-      <w:r>
-        <w:t>”</w:t>
-      </w:r>
-      <w:r>
-        <w:t>.</w:t>
-      </w:r>
-    </w:p>
-    <w:p>
-      <w:pPr>
-        <w:pStyle w:val="ListParagraph"/>
-        <w:numPr>
-          <w:ilvl w:val="0"/>
-          <w:numId w:val="23"/>
-        </w:numPr>
-      </w:pPr>
-      <w:r>
-        <w:t xml:space="preserve">Click the </w:t>
-      </w:r>
-      <w:r>
-        <w:rPr>
-          <w:b/>
-        </w:rPr>
-        <w:t>OK</w:t>
-      </w:r>
-      <w:r>
-        <w:t xml:space="preserve"> button.</w:t>
-      </w:r>
-    </w:p>
-    <w:p>
-      <w:r>
-        <w:t xml:space="preserve">Before exporting your first transition list, </w:t>
-      </w:r>
-      <w:r>
-        <w:t xml:space="preserve">first save your document to the </w:t>
-      </w:r>
-      <w:proofErr w:type="spellStart"/>
-      <w:r>
-        <w:t>MethodEdit</w:t>
-      </w:r>
-      <w:proofErr w:type="spellEnd"/>
-      <w:r>
-        <w:t xml:space="preserve"> folder by doing the following:</w:t>
-      </w:r>
-    </w:p>
-    <w:p>
-      <w:pPr>
-        <w:pStyle w:val="ListParagraph"/>
-        <w:numPr>
-          <w:ilvl w:val="0"/>
-          <w:numId w:val="26"/>
-        </w:numPr>
-      </w:pPr>
-      <w:r>
-        <w:t xml:space="preserve">On the </w:t>
-      </w:r>
-      <w:r>
-        <w:rPr>
-          <w:b/>
-        </w:rPr>
-        <w:t>File</w:t>
-      </w:r>
-      <w:r>
-        <w:t xml:space="preserve"> menu, click</w:t>
-      </w:r>
-      <w:r>
-        <w:t xml:space="preserve"> </w:t>
-      </w:r>
-      <w:proofErr w:type="gramStart"/>
-      <w:r>
-        <w:rPr>
-          <w:b/>
-        </w:rPr>
-        <w:t>Save</w:t>
-      </w:r>
-      <w:proofErr w:type="gramEnd"/>
-      <w:r>
-        <w:t xml:space="preserve"> (ctrl-S).</w:t>
-      </w:r>
-    </w:p>
-    <w:p>
-      <w:pPr>
-        <w:pStyle w:val="ListParagraph"/>
-        <w:numPr>
-          <w:ilvl w:val="0"/>
-          <w:numId w:val="26"/>
-        </w:numPr>
-      </w:pPr>
-      <w:r>
-        <w:t xml:space="preserve">Navigate to the </w:t>
-      </w:r>
-      <w:proofErr w:type="spellStart"/>
-      <w:r>
-        <w:t>MethodEdit</w:t>
-      </w:r>
-      <w:proofErr w:type="spellEnd"/>
-      <w:r>
-        <w:t xml:space="preserve"> folder.</w:t>
-      </w:r>
-    </w:p>
-    <w:p>
-      <w:pPr>
-        <w:pStyle w:val="ListParagraph"/>
-        <w:numPr>
-          <w:ilvl w:val="0"/>
-          <w:numId w:val="26"/>
-        </w:numPr>
-      </w:pPr>
-      <w:r>
-        <w:t xml:space="preserve">In the </w:t>
-      </w:r>
-      <w:r>
-        <w:rPr>
-          <w:b/>
-        </w:rPr>
-        <w:t>File name</w:t>
-      </w:r>
-      <w:r>
-        <w:t xml:space="preserve"> field, e</w:t>
-      </w:r>
-      <w:r>
-        <w:t xml:space="preserve">nter </w:t>
-      </w:r>
-      <w:r>
-        <w:t>“</w:t>
-      </w:r>
-      <w:proofErr w:type="spellStart"/>
-      <w:r>
-        <w:t>MethodEdit</w:t>
-      </w:r>
-      <w:r>
-        <w:t>Tutorial</w:t>
-      </w:r>
-      <w:proofErr w:type="spellEnd"/>
-      <w:r>
-        <w:t>”</w:t>
-      </w:r>
-      <w:r>
-        <w:t>.</w:t>
-      </w:r>
-    </w:p>
-    <w:p>
-      <w:pPr>
-        <w:pStyle w:val="ListParagraph"/>
-        <w:numPr>
-          <w:ilvl w:val="0"/>
-          <w:numId w:val="26"/>
-        </w:numPr>
-      </w:pPr>
-      <w:r>
-        <w:t xml:space="preserve">Click the </w:t>
-      </w:r>
-      <w:r>
-        <w:rPr>
-          <w:b/>
-        </w:rPr>
-        <w:t>Save</w:t>
-      </w:r>
-      <w:r>
-        <w:t xml:space="preserve"> button.</w:t>
-      </w:r>
-    </w:p>
-    <w:p>
-      <w:r>
-        <w:t xml:space="preserve">Next, </w:t>
-      </w:r>
-      <w:r>
-        <w:t xml:space="preserve">you should note that the document created in this tutorial contains 355 transitions.  If you already had accurate measurements of when these peptides elute </w:t>
-      </w:r>
-      <w:r>
-        <w:t>with</w:t>
-      </w:r>
-      <w:r>
-        <w:t xml:space="preserve"> the column you will be using, you might be able to schedule them all in a single method, so that each is measured for only a small window of time.  Since you do not yet have these measurements, however, you will first need to measure over the entire gradient, dividing the measurements into </w:t>
-      </w:r>
-      <w:r>
-        <w:t xml:space="preserve">groups </w:t>
-      </w:r>
-      <w:r>
-        <w:t>that can be measured throughout the entire gradient for a run</w:t>
-      </w:r>
-      <w:r>
-        <w:t>.</w:t>
-      </w:r>
-      <w:r>
-        <w:t xml:space="preserve"> The appropriate number to use will vary depending on the speed and sensitivity of the instrument.</w:t>
-      </w:r>
-      <w:r>
-        <w:t xml:space="preserve"> The number can be many hundreds with modern triple quadrupole instruments, but this tutorial was originally written for a SCIEX 4000 Q Trap on which 75 was thought to be appropriate.</w:t>
-      </w:r>
-    </w:p>
-    <w:p>
-      <w:r>
-        <w:t>With this information,</w:t>
-      </w:r>
-      <w:r>
-        <w:t xml:space="preserve"> you are ready to export a transition list for the </w:t>
-      </w:r>
-      <w:r>
-        <w:t>SCIEX</w:t>
-      </w:r>
-      <w:r>
-        <w:t xml:space="preserve"> 4000 Q Trap.</w:t>
-      </w:r>
-      <w:r>
-        <w:t xml:space="preserve">  To do so, perform the following steps:</w:t>
-      </w:r>
-    </w:p>
-    <w:p>
-      <w:pPr>
-        <w:pStyle w:val="ListParagraph"/>
-        <w:numPr>
-          <w:ilvl w:val="0"/>
-          <w:numId w:val="24"/>
-        </w:numPr>
-      </w:pPr>
-      <w:r>
-        <w:t xml:space="preserve">On the </w:t>
-      </w:r>
-      <w:r>
-        <w:rPr>
-          <w:b/>
-        </w:rPr>
-        <w:t>File</w:t>
-      </w:r>
-      <w:r>
-        <w:t xml:space="preserve"> menu, choose </w:t>
-      </w:r>
-      <w:r>
-        <w:rPr>
-          <w:b/>
-        </w:rPr>
-        <w:t>Export</w:t>
-      </w:r>
-      <w:r>
-        <w:t>, and then click</w:t>
-      </w:r>
-      <w:r>
-        <w:t xml:space="preserve"> </w:t>
-      </w:r>
-      <w:r>
-        <w:rPr>
-          <w:b/>
-        </w:rPr>
-        <w:t>Transition List</w:t>
-      </w:r>
-      <w:r>
-        <w:t>.</w:t>
-      </w:r>
-    </w:p>
-    <w:p>
-      <w:pPr>
-        <w:pStyle w:val="ListParagraph"/>
-        <w:numPr>
-          <w:ilvl w:val="0"/>
-          <w:numId w:val="24"/>
-        </w:numPr>
-      </w:pPr>
-      <w:r>
-        <w:t xml:space="preserve">Click the </w:t>
-      </w:r>
-      <w:r>
-        <w:rPr>
-          <w:b/>
-        </w:rPr>
-        <w:t>Multiple methods</w:t>
-      </w:r>
-      <w:r>
-        <w:t xml:space="preserve"> radio button.</w:t>
-      </w:r>
-    </w:p>
-    <w:p>
-      <w:pPr>
-        <w:pStyle w:val="ListParagraph"/>
-        <w:numPr>
-          <w:ilvl w:val="0"/>
-          <w:numId w:val="24"/>
-        </w:numPr>
-      </w:pPr>
-      <w:r>
-        <w:t xml:space="preserve">Check the </w:t>
-      </w:r>
-      <w:r>
-        <w:rPr>
-          <w:b/>
-        </w:rPr>
-        <w:t>Ignore proteins</w:t>
-      </w:r>
-      <w:r>
-        <w:t xml:space="preserve"> checkbox.</w:t>
-      </w:r>
-    </w:p>
-    <w:p>
-      <w:pPr>
-        <w:pStyle w:val="ListParagraph"/>
-        <w:numPr>
-          <w:ilvl w:val="0"/>
-          <w:numId w:val="24"/>
-        </w:numPr>
-      </w:pPr>
-      <w:r>
-        <w:t xml:space="preserve">In the </w:t>
-      </w:r>
-      <w:r>
-        <w:rPr>
-          <w:b/>
-        </w:rPr>
-        <w:t>Max transitions per sample injection</w:t>
-      </w:r>
-      <w:r>
-        <w:t xml:space="preserve"> field, e</w:t>
-      </w:r>
-      <w:r>
-        <w:t xml:space="preserve">nter </w:t>
-      </w:r>
-      <w:r>
-        <w:t>“</w:t>
-      </w:r>
-      <w:r>
-        <w:t>75</w:t>
-      </w:r>
-      <w:r>
-        <w:t>”</w:t>
-      </w:r>
-      <w:r>
-        <w:t>.</w:t>
-      </w:r>
-    </w:p>
-    <w:p>
-      <w:r>
-        <w:br w:type="page"/>
-      </w:r>
-    </w:p>
-    <w:p>
-      <w:r>
+      <w:r>
+        <w:t>This should leave the Export Transition List for</w:t>
+      </w:r>
+      <w:r>
+        <w:t>m</w:t>
+      </w:r>
+      <w:r>
+        <w:t xml:space="preserve"> looking like:</w:t>
+      </w:r>
+    </w:p>
+    <w:p>
+      <w:r>
+        <w:rPr>
+          <w:noProof/>
+        </w:rPr>
         <w:lastRenderedPageBreak/>
-        <w:t>This should leave the Export Transition List for</w:t>
-      </w:r>
-      <w:r>
-        <w:t>m</w:t>
-      </w:r>
-      <w:r>
-        <w:t xml:space="preserve"> looking like:</w:t>
-      </w:r>
-    </w:p>
-    <w:p>
-      <w:r>
-        <w:rPr>
-          <w:noProof/>
-        </w:rPr>
         <w:drawing>
           <wp:inline distT="0" distB="0" distL="0" distR="0" wp14:anchorId="0A090698" wp14:editId="174E9F68">
             <wp:extent cx="3362325" cy="3676650"/>
@@ -7174,12 +7138,6 @@
         <w:rPr>
           <w:noProof/>
         </w:rPr>
-        <w:t xml:space="preserve"> </w:t>
-      </w:r>
-      <w:r>
-        <w:rPr>
-          <w:noProof/>
-        </w:rPr>
         <w:drawing>
           <wp:inline distT="0" distB="0" distL="0" distR="0" wp14:anchorId="7F42C453" wp14:editId="489EA4D4">
             <wp:extent cx="5943600" cy="2070735"/>
@@ -7216,29 +7174,26 @@
           </wp:inline>
         </w:drawing>
       </w:r>
-    </w:p>
-    <w:p>
-      <w:r>
-        <w:br w:type="page"/>
-      </w:r>
-    </w:p>
-    <w:p>
-      <w:r>
+      <w:bookmarkStart w:id="0" w:name="_GoBack"/>
+      <w:bookmarkEnd w:id="0"/>
+    </w:p>
+    <w:p>
+      <w:r>
+        <w:t>Open the first of the five</w:t>
+      </w:r>
+      <w:r>
+        <w:t xml:space="preserve"> new files, and you should find a transition</w:t>
+      </w:r>
+      <w:r>
+        <w:t xml:space="preserve"> list that looks like:</w:t>
+      </w:r>
+    </w:p>
+    <w:p>
+      <w:r>
+        <w:rPr>
+          <w:noProof/>
+        </w:rPr>
         <w:lastRenderedPageBreak/>
-        <w:t>Open the first of the five</w:t>
-      </w:r>
-      <w:r>
-        <w:t xml:space="preserve"> new files, and you should find a transition</w:t>
-      </w:r>
-      <w:r>
-        <w:t xml:space="preserve"> list that looks like:</w:t>
-      </w:r>
-    </w:p>
-    <w:p>
-      <w:r>
-        <w:rPr>
-          <w:noProof/>
-        </w:rPr>
         <w:drawing>
           <wp:inline distT="0" distB="0" distL="0" distR="0" wp14:anchorId="39C5EB1C" wp14:editId="78D96191">
             <wp:extent cx="5753100" cy="3048000"/>
@@ -7358,8 +7313,6 @@
       <w:r>
         <w:t xml:space="preserve"> </w:t>
       </w:r>
-      <w:bookmarkStart w:id="0" w:name="_GoBack"/>
-      <w:bookmarkEnd w:id="0"/>
     </w:p>
     <w:sectPr>
       <w:footerReference w:type="default" r:id="rId41"/>
@@ -7427,7 +7380,7 @@
           <w:rPr>
             <w:noProof/>
           </w:rPr>
-          <w:t>24</w:t>
+          <w:t>25</w:t>
         </w:r>
         <w:r>
           <w:rPr>
@@ -13726,7 +13679,7 @@
 </file>
 
 <file path=customXml/itemProps1.xml><?xml version="1.0" encoding="utf-8"?>
-<ds:datastoreItem xmlns:ds="http://schemas.openxmlformats.org/officeDocument/2006/customXml" ds:itemID="{CDC8C230-4A4D-4CFD-9DC6-3AF2DC98845E}">
+<ds:datastoreItem xmlns:ds="http://schemas.openxmlformats.org/officeDocument/2006/customXml" ds:itemID="{4F31BD49-9C6C-43FD-B8DA-A0D26E268E70}">
   <ds:schemaRefs>
     <ds:schemaRef ds:uri="http://schemas.openxmlformats.org/officeDocument/2006/bibliography"/>
   </ds:schemaRefs>

</xml_diff>